<commit_message>
Minor adjustment in documentation. Changing video demo.
</commit_message>
<xml_diff>
--- a/final-assignment-ip3.docx
+++ b/final-assignment-ip3.docx
@@ -37,6 +37,12 @@
           <w:szCs w:val="48"/>
         </w:rPr>
         <w:t>Gesäll</w:t>
+      </w:r>
+      <w:r>
+        <w:rPr>
+          <w:szCs w:val="48"/>
+        </w:rPr>
+        <w:t>prov</w:t>
       </w:r>
       <w:r>
         <w:br/>
@@ -108,7 +114,7 @@
         <w:pStyle w:val="Heading1"/>
       </w:pPr>
       <w:bookmarkStart w:id="0" w:name="_Toc48127098"/>
-      <w:bookmarkStart w:id="1" w:name="_Toc49247736"/>
+      <w:bookmarkStart w:id="1" w:name="_Toc49292413"/>
       <w:r>
         <w:t>Innehållsförteckning</w:t>
       </w:r>
@@ -173,7 +179,7 @@
             </w:rPr>
             <w:fldChar w:fldCharType="separate"/>
           </w:r>
-          <w:hyperlink w:anchor="_Toc49247736" w:history="1">
+          <w:hyperlink w:anchor="_Toc49292413" w:history="1">
             <w:r>
               <w:rPr>
                 <w:rStyle w:val="Hyperlink"/>
@@ -200,7 +206,7 @@
                 <w:noProof/>
                 <w:webHidden/>
               </w:rPr>
-              <w:instrText xml:space="preserve"> PAGEREF _Toc49247736 \h </w:instrText>
+              <w:instrText xml:space="preserve"> PAGEREF _Toc49292413 \h </w:instrText>
             </w:r>
             <w:r>
               <w:rPr>
@@ -248,7 +254,7 @@
               <w:lang w:val="en-SE" w:eastAsia="en-GB"/>
             </w:rPr>
           </w:pPr>
-          <w:hyperlink w:anchor="_Toc49247737" w:history="1">
+          <w:hyperlink w:anchor="_Toc49292414" w:history="1">
             <w:r>
               <w:rPr>
                 <w:rStyle w:val="Hyperlink"/>
@@ -275,7 +281,7 @@
                 <w:noProof/>
                 <w:webHidden/>
               </w:rPr>
-              <w:instrText xml:space="preserve"> PAGEREF _Toc49247737 \h </w:instrText>
+              <w:instrText xml:space="preserve"> PAGEREF _Toc49292414 \h </w:instrText>
             </w:r>
             <w:r>
               <w:rPr>
@@ -323,7 +329,7 @@
               <w:lang w:val="en-SE" w:eastAsia="en-GB"/>
             </w:rPr>
           </w:pPr>
-          <w:hyperlink w:anchor="_Toc49247738" w:history="1">
+          <w:hyperlink w:anchor="_Toc49292415" w:history="1">
             <w:r>
               <w:rPr>
                 <w:rStyle w:val="Hyperlink"/>
@@ -350,7 +356,7 @@
                 <w:noProof/>
                 <w:webHidden/>
               </w:rPr>
-              <w:instrText xml:space="preserve"> PAGEREF _Toc49247738 \h </w:instrText>
+              <w:instrText xml:space="preserve"> PAGEREF _Toc49292415 \h </w:instrText>
             </w:r>
             <w:r>
               <w:rPr>
@@ -396,7 +402,7 @@
               <w:lang w:val="en-SE" w:eastAsia="en-GB"/>
             </w:rPr>
           </w:pPr>
-          <w:hyperlink w:anchor="_Toc49247739" w:history="1">
+          <w:hyperlink w:anchor="_Toc49292416" w:history="1">
             <w:r>
               <w:rPr>
                 <w:rStyle w:val="Hyperlink"/>
@@ -423,7 +429,7 @@
                 <w:noProof/>
                 <w:webHidden/>
               </w:rPr>
-              <w:instrText xml:space="preserve"> PAGEREF _Toc49247739 \h </w:instrText>
+              <w:instrText xml:space="preserve"> PAGEREF _Toc49292416 \h </w:instrText>
             </w:r>
             <w:r>
               <w:rPr>
@@ -469,7 +475,7 @@
               <w:lang w:val="en-SE" w:eastAsia="en-GB"/>
             </w:rPr>
           </w:pPr>
-          <w:hyperlink w:anchor="_Toc49247740" w:history="1">
+          <w:hyperlink w:anchor="_Toc49292417" w:history="1">
             <w:r>
               <w:rPr>
                 <w:rStyle w:val="Hyperlink"/>
@@ -496,7 +502,7 @@
                 <w:noProof/>
                 <w:webHidden/>
               </w:rPr>
-              <w:instrText xml:space="preserve"> PAGEREF _Toc49247740 \h </w:instrText>
+              <w:instrText xml:space="preserve"> PAGEREF _Toc49292417 \h </w:instrText>
             </w:r>
             <w:r>
               <w:rPr>
@@ -544,7 +550,7 @@
               <w:lang w:val="en-SE" w:eastAsia="en-GB"/>
             </w:rPr>
           </w:pPr>
-          <w:hyperlink w:anchor="_Toc49247741" w:history="1">
+          <w:hyperlink w:anchor="_Toc49292418" w:history="1">
             <w:r>
               <w:rPr>
                 <w:rStyle w:val="Hyperlink"/>
@@ -571,7 +577,7 @@
                 <w:noProof/>
                 <w:webHidden/>
               </w:rPr>
-              <w:instrText xml:space="preserve"> PAGEREF _Toc49247741 \h </w:instrText>
+              <w:instrText xml:space="preserve"> PAGEREF _Toc49292418 \h </w:instrText>
             </w:r>
             <w:r>
               <w:rPr>
@@ -617,7 +623,7 @@
               <w:lang w:val="en-SE" w:eastAsia="en-GB"/>
             </w:rPr>
           </w:pPr>
-          <w:hyperlink w:anchor="_Toc49247742" w:history="1">
+          <w:hyperlink w:anchor="_Toc49292419" w:history="1">
             <w:r>
               <w:rPr>
                 <w:rStyle w:val="Hyperlink"/>
@@ -644,7 +650,7 @@
                 <w:noProof/>
                 <w:webHidden/>
               </w:rPr>
-              <w:instrText xml:space="preserve"> PAGEREF _Toc49247742 \h </w:instrText>
+              <w:instrText xml:space="preserve"> PAGEREF _Toc49292419 \h </w:instrText>
             </w:r>
             <w:r>
               <w:rPr>
@@ -690,7 +696,7 @@
               <w:lang w:val="en-SE" w:eastAsia="en-GB"/>
             </w:rPr>
           </w:pPr>
-          <w:hyperlink w:anchor="_Toc49247743" w:history="1">
+          <w:hyperlink w:anchor="_Toc49292420" w:history="1">
             <w:r>
               <w:rPr>
                 <w:rStyle w:val="Hyperlink"/>
@@ -717,7 +723,7 @@
                 <w:noProof/>
                 <w:webHidden/>
               </w:rPr>
-              <w:instrText xml:space="preserve"> PAGEREF _Toc49247743 \h </w:instrText>
+              <w:instrText xml:space="preserve"> PAGEREF _Toc49292420 \h </w:instrText>
             </w:r>
             <w:r>
               <w:rPr>
@@ -763,7 +769,7 @@
               <w:lang w:val="en-SE" w:eastAsia="en-GB"/>
             </w:rPr>
           </w:pPr>
-          <w:hyperlink w:anchor="_Toc49247744" w:history="1">
+          <w:hyperlink w:anchor="_Toc49292421" w:history="1">
             <w:r>
               <w:rPr>
                 <w:rStyle w:val="Hyperlink"/>
@@ -790,7 +796,7 @@
                 <w:noProof/>
                 <w:webHidden/>
               </w:rPr>
-              <w:instrText xml:space="preserve"> PAGEREF _Toc49247744 \h </w:instrText>
+              <w:instrText xml:space="preserve"> PAGEREF _Toc49292421 \h </w:instrText>
             </w:r>
             <w:r>
               <w:rPr>
@@ -836,7 +842,7 @@
               <w:lang w:val="en-SE" w:eastAsia="en-GB"/>
             </w:rPr>
           </w:pPr>
-          <w:hyperlink w:anchor="_Toc49247745" w:history="1">
+          <w:hyperlink w:anchor="_Toc49292422" w:history="1">
             <w:r>
               <w:rPr>
                 <w:rStyle w:val="Hyperlink"/>
@@ -863,7 +869,7 @@
                 <w:noProof/>
                 <w:webHidden/>
               </w:rPr>
-              <w:instrText xml:space="preserve"> PAGEREF _Toc49247745 \h </w:instrText>
+              <w:instrText xml:space="preserve"> PAGEREF _Toc49292422 \h </w:instrText>
             </w:r>
             <w:r>
               <w:rPr>
@@ -909,7 +915,7 @@
               <w:lang w:val="en-SE" w:eastAsia="en-GB"/>
             </w:rPr>
           </w:pPr>
-          <w:hyperlink w:anchor="_Toc49247746" w:history="1">
+          <w:hyperlink w:anchor="_Toc49292423" w:history="1">
             <w:r>
               <w:rPr>
                 <w:rStyle w:val="Hyperlink"/>
@@ -936,7 +942,7 @@
                 <w:noProof/>
                 <w:webHidden/>
               </w:rPr>
-              <w:instrText xml:space="preserve"> PAGEREF _Toc49247746 \h </w:instrText>
+              <w:instrText xml:space="preserve"> PAGEREF _Toc49292423 \h </w:instrText>
             </w:r>
             <w:r>
               <w:rPr>
@@ -982,7 +988,7 @@
               <w:lang w:val="en-SE" w:eastAsia="en-GB"/>
             </w:rPr>
           </w:pPr>
-          <w:hyperlink w:anchor="_Toc49247747" w:history="1">
+          <w:hyperlink w:anchor="_Toc49292424" w:history="1">
             <w:r>
               <w:rPr>
                 <w:rStyle w:val="Hyperlink"/>
@@ -1009,7 +1015,7 @@
                 <w:noProof/>
                 <w:webHidden/>
               </w:rPr>
-              <w:instrText xml:space="preserve"> PAGEREF _Toc49247747 \h </w:instrText>
+              <w:instrText xml:space="preserve"> PAGEREF _Toc49292424 \h </w:instrText>
             </w:r>
             <w:r>
               <w:rPr>
@@ -1055,7 +1061,7 @@
               <w:lang w:val="en-SE" w:eastAsia="en-GB"/>
             </w:rPr>
           </w:pPr>
-          <w:hyperlink w:anchor="_Toc49247748" w:history="1">
+          <w:hyperlink w:anchor="_Toc49292425" w:history="1">
             <w:r>
               <w:rPr>
                 <w:rStyle w:val="Hyperlink"/>
@@ -1082,7 +1088,7 @@
                 <w:noProof/>
                 <w:webHidden/>
               </w:rPr>
-              <w:instrText xml:space="preserve"> PAGEREF _Toc49247748 \h </w:instrText>
+              <w:instrText xml:space="preserve"> PAGEREF _Toc49292425 \h </w:instrText>
             </w:r>
             <w:r>
               <w:rPr>
@@ -1128,7 +1134,7 @@
               <w:lang w:val="en-SE" w:eastAsia="en-GB"/>
             </w:rPr>
           </w:pPr>
-          <w:hyperlink w:anchor="_Toc49247749" w:history="1">
+          <w:hyperlink w:anchor="_Toc49292426" w:history="1">
             <w:r>
               <w:rPr>
                 <w:rStyle w:val="Hyperlink"/>
@@ -1155,7 +1161,7 @@
                 <w:noProof/>
                 <w:webHidden/>
               </w:rPr>
-              <w:instrText xml:space="preserve"> PAGEREF _Toc49247749 \h </w:instrText>
+              <w:instrText xml:space="preserve"> PAGEREF _Toc49292426 \h </w:instrText>
             </w:r>
             <w:r>
               <w:rPr>
@@ -1201,7 +1207,7 @@
               <w:lang w:val="en-SE" w:eastAsia="en-GB"/>
             </w:rPr>
           </w:pPr>
-          <w:hyperlink w:anchor="_Toc49247750" w:history="1">
+          <w:hyperlink w:anchor="_Toc49292427" w:history="1">
             <w:r>
               <w:rPr>
                 <w:rStyle w:val="Hyperlink"/>
@@ -1228,7 +1234,7 @@
                 <w:noProof/>
                 <w:webHidden/>
               </w:rPr>
-              <w:instrText xml:space="preserve"> PAGEREF _Toc49247750 \h </w:instrText>
+              <w:instrText xml:space="preserve"> PAGEREF _Toc49292427 \h </w:instrText>
             </w:r>
             <w:r>
               <w:rPr>
@@ -1276,7 +1282,7 @@
               <w:lang w:val="en-SE" w:eastAsia="en-GB"/>
             </w:rPr>
           </w:pPr>
-          <w:hyperlink w:anchor="_Toc49247751" w:history="1">
+          <w:hyperlink w:anchor="_Toc49292428" w:history="1">
             <w:r>
               <w:rPr>
                 <w:rStyle w:val="Hyperlink"/>
@@ -1303,7 +1309,7 @@
                 <w:noProof/>
                 <w:webHidden/>
               </w:rPr>
-              <w:instrText xml:space="preserve"> PAGEREF _Toc49247751 \h </w:instrText>
+              <w:instrText xml:space="preserve"> PAGEREF _Toc49292428 \h </w:instrText>
             </w:r>
             <w:r>
               <w:rPr>
@@ -1349,7 +1355,7 @@
               <w:lang w:val="en-SE" w:eastAsia="en-GB"/>
             </w:rPr>
           </w:pPr>
-          <w:hyperlink w:anchor="_Toc49247752" w:history="1">
+          <w:hyperlink w:anchor="_Toc49292429" w:history="1">
             <w:r>
               <w:rPr>
                 <w:rStyle w:val="Hyperlink"/>
@@ -1376,7 +1382,7 @@
                 <w:noProof/>
                 <w:webHidden/>
               </w:rPr>
-              <w:instrText xml:space="preserve"> PAGEREF _Toc49247752 \h </w:instrText>
+              <w:instrText xml:space="preserve"> PAGEREF _Toc49292429 \h </w:instrText>
             </w:r>
             <w:r>
               <w:rPr>
@@ -1422,7 +1428,7 @@
               <w:lang w:val="en-SE" w:eastAsia="en-GB"/>
             </w:rPr>
           </w:pPr>
-          <w:hyperlink w:anchor="_Toc49247753" w:history="1">
+          <w:hyperlink w:anchor="_Toc49292430" w:history="1">
             <w:r>
               <w:rPr>
                 <w:rStyle w:val="Hyperlink"/>
@@ -1449,7 +1455,7 @@
                 <w:noProof/>
                 <w:webHidden/>
               </w:rPr>
-              <w:instrText xml:space="preserve"> PAGEREF _Toc49247753 \h </w:instrText>
+              <w:instrText xml:space="preserve"> PAGEREF _Toc49292430 \h </w:instrText>
             </w:r>
             <w:r>
               <w:rPr>
@@ -1495,7 +1501,7 @@
               <w:lang w:val="en-SE" w:eastAsia="en-GB"/>
             </w:rPr>
           </w:pPr>
-          <w:hyperlink w:anchor="_Toc49247754" w:history="1">
+          <w:hyperlink w:anchor="_Toc49292431" w:history="1">
             <w:r>
               <w:rPr>
                 <w:rStyle w:val="Hyperlink"/>
@@ -1522,7 +1528,7 @@
                 <w:noProof/>
                 <w:webHidden/>
               </w:rPr>
-              <w:instrText xml:space="preserve"> PAGEREF _Toc49247754 \h </w:instrText>
+              <w:instrText xml:space="preserve"> PAGEREF _Toc49292431 \h </w:instrText>
             </w:r>
             <w:r>
               <w:rPr>
@@ -1568,7 +1574,7 @@
               <w:lang w:val="en-SE" w:eastAsia="en-GB"/>
             </w:rPr>
           </w:pPr>
-          <w:hyperlink w:anchor="_Toc49247755" w:history="1">
+          <w:hyperlink w:anchor="_Toc49292432" w:history="1">
             <w:r>
               <w:rPr>
                 <w:rStyle w:val="Hyperlink"/>
@@ -1595,7 +1601,7 @@
                 <w:noProof/>
                 <w:webHidden/>
               </w:rPr>
-              <w:instrText xml:space="preserve"> PAGEREF _Toc49247755 \h </w:instrText>
+              <w:instrText xml:space="preserve"> PAGEREF _Toc49292432 \h </w:instrText>
             </w:r>
             <w:r>
               <w:rPr>
@@ -1641,7 +1647,7 @@
               <w:lang w:val="en-SE" w:eastAsia="en-GB"/>
             </w:rPr>
           </w:pPr>
-          <w:hyperlink w:anchor="_Toc49247756" w:history="1">
+          <w:hyperlink w:anchor="_Toc49292433" w:history="1">
             <w:r>
               <w:rPr>
                 <w:rStyle w:val="Hyperlink"/>
@@ -1668,7 +1674,7 @@
                 <w:noProof/>
                 <w:webHidden/>
               </w:rPr>
-              <w:instrText xml:space="preserve"> PAGEREF _Toc49247756 \h </w:instrText>
+              <w:instrText xml:space="preserve"> PAGEREF _Toc49292433 \h </w:instrText>
             </w:r>
             <w:r>
               <w:rPr>
@@ -1714,7 +1720,7 @@
               <w:lang w:val="en-SE" w:eastAsia="en-GB"/>
             </w:rPr>
           </w:pPr>
-          <w:hyperlink w:anchor="_Toc49247757" w:history="1">
+          <w:hyperlink w:anchor="_Toc49292434" w:history="1">
             <w:r>
               <w:rPr>
                 <w:rStyle w:val="Hyperlink"/>
@@ -1741,7 +1747,7 @@
                 <w:noProof/>
                 <w:webHidden/>
               </w:rPr>
-              <w:instrText xml:space="preserve"> PAGEREF _Toc49247757 \h </w:instrText>
+              <w:instrText xml:space="preserve"> PAGEREF _Toc49292434 \h </w:instrText>
             </w:r>
             <w:r>
               <w:rPr>
@@ -1802,7 +1808,7 @@
       <w:pPr>
         <w:pStyle w:val="Heading1"/>
       </w:pPr>
-      <w:bookmarkStart w:id="2" w:name="_Toc49247737"/>
+      <w:bookmarkStart w:id="2" w:name="_Toc49292414"/>
       <w:r>
         <w:lastRenderedPageBreak/>
         <w:t>Gesällprov</w:t>
@@ -1904,13 +1910,8 @@
       <w:r>
         <w:t xml:space="preserve">Som gesällprov har jag valt att bygga en </w:t>
       </w:r>
-      <w:proofErr w:type="spellStart"/>
-      <w:r>
-        <w:t>chat</w:t>
-      </w:r>
-      <w:proofErr w:type="spellEnd"/>
-      <w:r>
-        <w:t xml:space="preserve">-klient </w:t>
+      <w:r>
+        <w:t xml:space="preserve">chat-klient </w:t>
       </w:r>
       <w:r>
         <w:rPr>
@@ -1969,14 +1970,12 @@
       <w:r>
         <w:t>) som kommer beröra implementationen för webservicen (</w:t>
       </w:r>
-      <w:proofErr w:type="spellStart"/>
       <w:r>
         <w:rPr>
           <w:rStyle w:val="Strong"/>
         </w:rPr>
         <w:t>backend</w:t>
       </w:r>
-      <w:proofErr w:type="spellEnd"/>
       <w:r>
         <w:rPr>
           <w:rStyle w:val="Strong"/>
@@ -1998,7 +1997,7 @@
       <w:pPr>
         <w:pStyle w:val="Heading2"/>
       </w:pPr>
-      <w:bookmarkStart w:id="3" w:name="_Toc49247738"/>
+      <w:bookmarkStart w:id="3" w:name="_Toc49292415"/>
       <w:r>
         <w:t>Övergripande beskrivning av implementation</w:t>
       </w:r>
@@ -2008,7 +2007,7 @@
       <w:pPr>
         <w:pStyle w:val="Heading3"/>
       </w:pPr>
-      <w:bookmarkStart w:id="4" w:name="_Toc49247739"/>
+      <w:bookmarkStart w:id="4" w:name="_Toc49292416"/>
       <w:r>
         <w:t>Teknisk s</w:t>
       </w:r>
@@ -2215,21 +2214,8 @@
     </w:p>
     <w:p/>
     <w:p>
-      <w:proofErr w:type="spellStart"/>
-      <w:r>
-        <w:t>Websockets</w:t>
-      </w:r>
-      <w:proofErr w:type="spellEnd"/>
-      <w:r>
-        <w:t xml:space="preserve"> och REST </w:t>
-      </w:r>
-      <w:proofErr w:type="spellStart"/>
-      <w:r>
-        <w:t>andvänds</w:t>
-      </w:r>
-      <w:proofErr w:type="spellEnd"/>
-      <w:r>
-        <w:t xml:space="preserve"> för att kommunicera med servern, för detaljerad information hur detta fungerar och arkitekturen på baksidan se dokumentationen för webservicen</w:t>
+      <w:r>
+        <w:t>Websockets och REST andvänds för att kommunicera med servern, för detaljerad information hur detta fungerar och arkitekturen på baksidan se dokumentationen för webservicen</w:t>
       </w:r>
       <w:r>
         <w:t>.</w:t>
@@ -2240,7 +2226,7 @@
       <w:pPr>
         <w:pStyle w:val="Heading3"/>
       </w:pPr>
-      <w:bookmarkStart w:id="5" w:name="_Toc49247740"/>
+      <w:bookmarkStart w:id="5" w:name="_Toc49292417"/>
       <w:r>
         <w:t>Tillämpning</w:t>
       </w:r>
@@ -2504,7 +2490,7 @@
       <w:pPr>
         <w:pStyle w:val="Heading2"/>
       </w:pPr>
-      <w:bookmarkStart w:id="6" w:name="_Toc49247741"/>
+      <w:bookmarkStart w:id="6" w:name="_Toc49292418"/>
       <w:r>
         <w:t xml:space="preserve">Övergripande beskrivning av </w:t>
       </w:r>
@@ -2559,7 +2545,7 @@
       <w:pPr>
         <w:pStyle w:val="Heading3"/>
       </w:pPr>
-      <w:bookmarkStart w:id="7" w:name="_Toc49247742"/>
+      <w:bookmarkStart w:id="7" w:name="_Toc49292419"/>
       <w:r>
         <w:t>Startsida</w:t>
       </w:r>
@@ -2689,7 +2675,7 @@
       <w:pPr>
         <w:pStyle w:val="Heading3"/>
       </w:pPr>
-      <w:bookmarkStart w:id="8" w:name="_Toc49247743"/>
+      <w:bookmarkStart w:id="8" w:name="_Toc49292420"/>
       <w:r>
         <w:lastRenderedPageBreak/>
         <w:t>I</w:t>
@@ -2818,7 +2804,7 @@
       <w:pPr>
         <w:pStyle w:val="Heading3"/>
       </w:pPr>
-      <w:bookmarkStart w:id="9" w:name="_Toc49247744"/>
+      <w:bookmarkStart w:id="9" w:name="_Toc49292421"/>
       <w:r>
         <w:t>R</w:t>
       </w:r>
@@ -2947,7 +2933,7 @@
       <w:pPr>
         <w:pStyle w:val="Heading3"/>
       </w:pPr>
-      <w:bookmarkStart w:id="10" w:name="_Toc49247745"/>
+      <w:bookmarkStart w:id="10" w:name="_Toc49292422"/>
       <w:r>
         <w:t>Huvud</w:t>
       </w:r>
@@ -3120,7 +3106,7 @@
       <w:pPr>
         <w:pStyle w:val="Heading3"/>
       </w:pPr>
-      <w:bookmarkStart w:id="11" w:name="_Toc49247746"/>
+      <w:bookmarkStart w:id="11" w:name="_Toc49292423"/>
       <w:r>
         <w:t>A</w:t>
       </w:r>
@@ -3342,7 +3328,7 @@
       <w:pPr>
         <w:pStyle w:val="Heading3"/>
       </w:pPr>
-      <w:bookmarkStart w:id="12" w:name="_Toc49247747"/>
+      <w:bookmarkStart w:id="12" w:name="_Toc49292424"/>
       <w:r>
         <w:lastRenderedPageBreak/>
         <w:t>Användarprofil</w:t>
@@ -4591,7 +4577,7 @@
       <w:pPr>
         <w:pStyle w:val="Heading3"/>
       </w:pPr>
-      <w:bookmarkStart w:id="13" w:name="_Toc49247748"/>
+      <w:bookmarkStart w:id="13" w:name="_Toc49292425"/>
       <w:r>
         <w:t>S</w:t>
       </w:r>
@@ -4738,7 +4724,7 @@
       <w:pPr>
         <w:pStyle w:val="Heading3"/>
       </w:pPr>
-      <w:bookmarkStart w:id="14" w:name="_Toc49247749"/>
+      <w:bookmarkStart w:id="14" w:name="_Toc49292426"/>
       <w:r>
         <w:lastRenderedPageBreak/>
         <w:t>B</w:t>
@@ -4777,22 +4763,14 @@
         <w:t xml:space="preserve">. Varje listad kanal har en </w:t>
       </w:r>
       <w:r>
+        <w:t>”toggle-</w:t>
+      </w:r>
+      <w:r>
+        <w:t>knapp</w:t>
+      </w:r>
+      <w:r>
         <w:t>”</w:t>
       </w:r>
-      <w:proofErr w:type="spellStart"/>
-      <w:r>
-        <w:t>toggle</w:t>
-      </w:r>
-      <w:proofErr w:type="spellEnd"/>
-      <w:r>
-        <w:t>-</w:t>
-      </w:r>
-      <w:r>
-        <w:t>knapp</w:t>
-      </w:r>
-      <w:r>
-        <w:t>”</w:t>
-      </w:r>
       <w:r>
         <w:t xml:space="preserve"> som antingen </w:t>
       </w:r>
@@ -4808,14 +4786,12 @@
       <w:r>
         <w:t xml:space="preserve">eller </w:t>
       </w:r>
-      <w:proofErr w:type="spellStart"/>
       <w:r>
         <w:t>avprenumerera</w:t>
       </w:r>
       <w:r>
         <w:t>r</w:t>
       </w:r>
-      <w:proofErr w:type="spellEnd"/>
       <w:r>
         <w:t xml:space="preserve"> på</w:t>
       </w:r>
@@ -4853,58 +4829,34 @@
         <w:t>er att</w:t>
       </w:r>
       <w:r>
+        <w:t xml:space="preserve"> inkr</w:t>
+      </w:r>
+      <w:r>
+        <w:t xml:space="preserve">ementera antalet abbonenter </w:t>
+      </w:r>
+      <w:r>
+        <w:t>i kanalens detaljer och för användaren själv så läggs kanalen till i sidofältet.</w:t>
+      </w:r>
+    </w:p>
+    <w:p>
+      <w:r>
+        <w:t>Vi</w:t>
+      </w:r>
+      <w:r>
+        <w:t>d</w:t>
+      </w:r>
+      <w:r>
+        <w:t xml:space="preserve"> avprenumerering så utförs samma flöde men där användaren tas bort från kanalen</w:t>
+      </w:r>
+      <w:r>
+        <w:t xml:space="preserve">, vilket gör att </w:t>
+      </w:r>
+      <w:r>
+        <w:t>kanalen</w:t>
+      </w:r>
+      <w:r>
         <w:t xml:space="preserve"> </w:t>
       </w:r>
-      <w:proofErr w:type="spellStart"/>
-      <w:r>
-        <w:t>inkr</w:t>
-      </w:r>
-      <w:r>
-        <w:t>ementera</w:t>
-      </w:r>
-      <w:proofErr w:type="spellEnd"/>
-      <w:r>
-        <w:t xml:space="preserve"> antalet </w:t>
-      </w:r>
-      <w:proofErr w:type="spellStart"/>
-      <w:r>
-        <w:t>abbonenter</w:t>
-      </w:r>
-      <w:proofErr w:type="spellEnd"/>
-      <w:r>
-        <w:t xml:space="preserve"> </w:t>
-      </w:r>
-      <w:r>
-        <w:t>i kanalens detaljer och för användaren själv så läggs kanalen till i sidofältet.</w:t>
-      </w:r>
-    </w:p>
-    <w:p>
-      <w:r>
-        <w:t>Vi</w:t>
-      </w:r>
-      <w:r>
-        <w:t>d</w:t>
-      </w:r>
-      <w:r>
-        <w:t xml:space="preserve"> </w:t>
-      </w:r>
-      <w:proofErr w:type="spellStart"/>
-      <w:r>
-        <w:t>avprenumerering</w:t>
-      </w:r>
-      <w:proofErr w:type="spellEnd"/>
-      <w:r>
-        <w:t xml:space="preserve"> så utförs samma flöde men där användaren tas bort från kanalen</w:t>
-      </w:r>
-      <w:r>
-        <w:t xml:space="preserve">, vilket gör att </w:t>
-      </w:r>
-      <w:r>
-        <w:t>kanalen</w:t>
-      </w:r>
-      <w:r>
-        <w:t xml:space="preserve"> </w:t>
-      </w:r>
       <w:r>
         <w:t>försvinner från</w:t>
       </w:r>
@@ -4912,23 +4864,10 @@
         <w:t xml:space="preserve"> användarens sidofält och </w:t>
       </w:r>
       <w:r>
-        <w:t xml:space="preserve">antalet </w:t>
-      </w:r>
-      <w:proofErr w:type="spellStart"/>
-      <w:r>
-        <w:t>abbonenter</w:t>
-      </w:r>
-      <w:proofErr w:type="spellEnd"/>
-      <w:r>
-        <w:t xml:space="preserve"> </w:t>
-      </w:r>
-      <w:proofErr w:type="spellStart"/>
-      <w:r>
-        <w:t>dekrementeras</w:t>
-      </w:r>
-      <w:proofErr w:type="spellEnd"/>
-      <w:r>
-        <w:t xml:space="preserve"> i </w:t>
+        <w:t xml:space="preserve">antalet abbonenter </w:t>
+      </w:r>
+      <w:r>
+        <w:t xml:space="preserve">dekrementeras i </w:t>
       </w:r>
       <w:r>
         <w:t>kanalens detaljer</w:t>
@@ -5013,7 +4952,7 @@
       <w:pPr>
         <w:pStyle w:val="Heading3"/>
       </w:pPr>
-      <w:bookmarkStart w:id="15" w:name="_Toc49247750"/>
+      <w:bookmarkStart w:id="15" w:name="_Toc49292427"/>
       <w:r>
         <w:lastRenderedPageBreak/>
         <w:t>Kanal</w:t>
@@ -5589,13 +5528,8 @@
         <w:t>(</w:t>
       </w:r>
       <w:r>
-        <w:t xml:space="preserve">vid </w:t>
-      </w:r>
-      <w:proofErr w:type="spellStart"/>
-      <w:r>
-        <w:t>scrollning</w:t>
-      </w:r>
-      <w:proofErr w:type="spellEnd"/>
+        <w:t>vid scrollning</w:t>
+      </w:r>
       <w:r>
         <w:t>)</w:t>
       </w:r>
@@ -5888,28 +5822,12 @@
       <w:r>
         <w:t>För att ta bort en kanal så trycker man på ”</w:t>
       </w:r>
-      <w:proofErr w:type="spellStart"/>
       <w:r>
         <w:rPr>
           <w:rStyle w:val="Strong"/>
         </w:rPr>
-        <w:t>Delete</w:t>
-      </w:r>
-      <w:proofErr w:type="spellEnd"/>
-      <w:r>
-        <w:rPr>
-          <w:rStyle w:val="Strong"/>
-        </w:rPr>
-        <w:t xml:space="preserve"> </w:t>
-      </w:r>
-      <w:proofErr w:type="spellStart"/>
-      <w:r>
-        <w:rPr>
-          <w:rStyle w:val="Strong"/>
-        </w:rPr>
-        <w:t>channel</w:t>
-      </w:r>
-      <w:proofErr w:type="spellEnd"/>
+        <w:t>Delete channel</w:t>
+      </w:r>
       <w:r>
         <w:t xml:space="preserve">” i menyn som är lokaliserad i högra övre hörnet. Menyn har även </w:t>
       </w:r>
@@ -5919,25 +5837,15 @@
       <w:r>
         <w:t xml:space="preserve">alternativ för </w:t>
       </w:r>
-      <w:proofErr w:type="spellStart"/>
-      <w:r>
-        <w:t>avprenumeration</w:t>
-      </w:r>
-      <w:proofErr w:type="spellEnd"/>
-      <w:r>
-        <w:t>.</w:t>
+      <w:r>
+        <w:t>avprenumeration.</w:t>
       </w:r>
       <w:r>
         <w:br/>
       </w:r>
       <w:r>
-        <w:t xml:space="preserve">En kanal kan endast tas bort av den användare som har skapat den. När en kanal tas bort så </w:t>
-      </w:r>
-      <w:proofErr w:type="spellStart"/>
-      <w:r>
-        <w:t>vidarbefodras</w:t>
-      </w:r>
-      <w:proofErr w:type="spellEnd"/>
+        <w:t>En kanal kan endast tas bort av den användare som har skapat den. När en kanal tas bort så vidarbefodras</w:t>
+      </w:r>
       <w:r>
         <w:t xml:space="preserve"> detta till alla klienter vilka då</w:t>
       </w:r>
@@ -5971,7 +5879,7 @@
       <w:pPr>
         <w:pStyle w:val="Heading2"/>
       </w:pPr>
-      <w:bookmarkStart w:id="16" w:name="_Toc49247751"/>
+      <w:bookmarkStart w:id="16" w:name="_Toc49292428"/>
       <w:r>
         <w:lastRenderedPageBreak/>
         <w:t xml:space="preserve">Kort beskrivning över </w:t>
@@ -5997,7 +5905,7 @@
       <w:pPr>
         <w:pStyle w:val="Heading3"/>
       </w:pPr>
-      <w:bookmarkStart w:id="17" w:name="_Toc49247752"/>
+      <w:bookmarkStart w:id="17" w:name="_Toc49292429"/>
       <w:r>
         <w:t>Webkomponenter</w:t>
       </w:r>
@@ -6091,7 +5999,7 @@
       <w:pPr>
         <w:pStyle w:val="Heading3"/>
       </w:pPr>
-      <w:bookmarkStart w:id="18" w:name="_Toc49247753"/>
+      <w:bookmarkStart w:id="18" w:name="_Toc49292430"/>
       <w:r>
         <w:t>REST</w:t>
       </w:r>
@@ -6184,7 +6092,7 @@
       <w:pPr>
         <w:pStyle w:val="Heading3"/>
       </w:pPr>
-      <w:bookmarkStart w:id="19" w:name="_Toc49247754"/>
+      <w:bookmarkStart w:id="19" w:name="_Toc49292431"/>
       <w:r>
         <w:t>Websocket</w:t>
       </w:r>
@@ -6323,15 +6231,7 @@
         <w:t>s för</w:t>
       </w:r>
       <w:r>
-        <w:t xml:space="preserve"> ”</w:t>
-      </w:r>
-      <w:proofErr w:type="spellStart"/>
-      <w:r>
-        <w:t>polling</w:t>
-      </w:r>
-      <w:proofErr w:type="spellEnd"/>
-      <w:r>
-        <w:t>”</w:t>
+        <w:t xml:space="preserve"> ”polling”</w:t>
       </w:r>
       <w:r>
         <w:t>.</w:t>
@@ -6395,7 +6295,7 @@
       <w:pPr>
         <w:pStyle w:val="Heading3"/>
       </w:pPr>
-      <w:bookmarkStart w:id="20" w:name="_Toc49247755"/>
+      <w:bookmarkStart w:id="20" w:name="_Toc49292432"/>
       <w:r>
         <w:t>Webtoken</w:t>
       </w:r>
@@ -6551,7 +6451,7 @@
       <w:pPr>
         <w:pStyle w:val="Heading3"/>
       </w:pPr>
-      <w:bookmarkStart w:id="21" w:name="_Toc49247756"/>
+      <w:bookmarkStart w:id="21" w:name="_Toc49292433"/>
       <w:r>
         <w:t>CSS Variabler</w:t>
       </w:r>
@@ -6597,290 +6497,247 @@
         <w:rPr>
           <w:color w:val="3B3838" w:themeColor="background2" w:themeShade="40"/>
         </w:rPr>
-        <w:t xml:space="preserve">som används för att ändra ”look and </w:t>
-      </w:r>
-      <w:proofErr w:type="spellStart"/>
+        <w:t xml:space="preserve">som används för att ändra ”look and feel” </w:t>
+      </w:r>
       <w:r>
         <w:rPr>
           <w:color w:val="3B3838" w:themeColor="background2" w:themeShade="40"/>
         </w:rPr>
-        <w:t>feel</w:t>
-      </w:r>
-      <w:proofErr w:type="spellEnd"/>
+        <w:t>(</w:t>
+      </w:r>
       <w:r>
         <w:rPr>
           <w:color w:val="3B3838" w:themeColor="background2" w:themeShade="40"/>
         </w:rPr>
-        <w:t xml:space="preserve">” </w:t>
+        <w:t>färgteman</w:t>
       </w:r>
       <w:r>
         <w:rPr>
           <w:color w:val="3B3838" w:themeColor="background2" w:themeShade="40"/>
         </w:rPr>
-        <w:t>(</w:t>
+        <w:t>)</w:t>
       </w:r>
       <w:r>
         <w:rPr>
           <w:color w:val="3B3838" w:themeColor="background2" w:themeShade="40"/>
         </w:rPr>
-        <w:t>färgteman</w:t>
+        <w:t xml:space="preserve"> </w:t>
       </w:r>
       <w:r>
         <w:rPr>
           <w:color w:val="3B3838" w:themeColor="background2" w:themeShade="40"/>
         </w:rPr>
-        <w:t>)</w:t>
-      </w:r>
-      <w:r>
+        <w:t xml:space="preserve">i applikationer. </w:t>
+      </w:r>
+    </w:p>
+    <w:p>
+      <w:pPr>
         <w:rPr>
           <w:color w:val="3B3838" w:themeColor="background2" w:themeShade="40"/>
         </w:rPr>
+      </w:pPr>
+    </w:p>
+    <w:p>
+      <w:pPr>
+        <w:pStyle w:val="Heading3"/>
+      </w:pPr>
+      <w:bookmarkStart w:id="22" w:name="_Toc49292434"/>
+      <w:r>
+        <w:t>Summering</w:t>
+      </w:r>
+      <w:bookmarkEnd w:id="22"/>
+    </w:p>
+    <w:p>
+      <w:r>
+        <w:t>Det har varit ett jättekul projekt och speciellt eftersom man kunna kombinera den tillsammans med IP1, vilket gjorde att jag kunde bygga något litet extra. Det blev sommarens stora sysselsättning tillsammans med de övriga uppgifter som kursen innehöll. Tungt och stundvis omfattande men roligt och skönt nu i efterhand att se vad man har lyckas åstadkomma.</w:t>
+      </w:r>
+    </w:p>
+    <w:p/>
+    <w:p>
+      <w:r>
+        <w:t>Om jag skulle göra om</w:t>
+      </w:r>
+      <w:r>
+        <w:t xml:space="preserve"> det</w:t>
+      </w:r>
+      <w:r>
+        <w:t xml:space="preserve"> så finns det </w:t>
+      </w:r>
+      <w:r>
+        <w:t xml:space="preserve">nog </w:t>
+      </w:r>
+      <w:r>
+        <w:t>massor med saker</w:t>
+      </w:r>
+      <w:r>
+        <w:t xml:space="preserve"> jag </w:t>
+      </w:r>
+      <w:r>
+        <w:t>troligen skulle</w:t>
+      </w:r>
+      <w:r>
+        <w:t xml:space="preserve"> gjort annorlunda</w:t>
+      </w:r>
+      <w:r>
+        <w:t xml:space="preserve">, vilket </w:t>
+      </w:r>
+      <w:r>
+        <w:t xml:space="preserve">iofs </w:t>
+      </w:r>
+      <w:r>
+        <w:t>är sant med det mesta</w:t>
+      </w:r>
+      <w:r>
+        <w:t xml:space="preserve"> av saker man gör</w:t>
+      </w:r>
+      <w:r>
+        <w:t xml:space="preserve">. Huruvida jag skulle bygga någon större applikation med </w:t>
+      </w:r>
+      <w:r>
+        <w:rPr>
+          <w:rStyle w:val="Strong"/>
+        </w:rPr>
+        <w:t>Webkomponenter</w:t>
+      </w:r>
+      <w:r>
+        <w:t xml:space="preserve"> är</w:t>
+      </w:r>
+      <w:r>
+        <w:t xml:space="preserve"> jag osäker om</w:t>
+      </w:r>
+      <w:r>
+        <w:t xml:space="preserve"> då det kräver alldeles för mycket kod och tid. Med ett ramverk som </w:t>
+      </w:r>
+      <w:r>
+        <w:rPr>
+          <w:rStyle w:val="Strong"/>
+        </w:rPr>
+        <w:t>VueJS</w:t>
+      </w:r>
+      <w:r>
+        <w:t xml:space="preserve"> får man så mycket gratis och man kan fokusera mer på vad man ska bygga än grundläggande mekanismer som</w:t>
+      </w:r>
+      <w:r>
         <w:t xml:space="preserve"> </w:t>
       </w:r>
       <w:r>
-        <w:rPr>
-          <w:color w:val="3B3838" w:themeColor="background2" w:themeShade="40"/>
-        </w:rPr>
-        <w:t xml:space="preserve">i applikationer. </w:t>
-      </w:r>
-    </w:p>
-    <w:p>
-      <w:pPr>
-        <w:rPr>
-          <w:color w:val="3B3838" w:themeColor="background2" w:themeShade="40"/>
-        </w:rPr>
-      </w:pPr>
-    </w:p>
-    <w:p>
-      <w:pPr>
-        <w:pStyle w:val="Heading3"/>
-      </w:pPr>
-      <w:bookmarkStart w:id="22" w:name="_Toc49247757"/>
-      <w:r>
-        <w:t>Summering</w:t>
-      </w:r>
-      <w:bookmarkEnd w:id="22"/>
-    </w:p>
-    <w:p>
-      <w:r>
-        <w:t>Det har varit ett jättekul projekt och speciellt eftersom man kunna kombinera den tillsammans med IP1, vilket gjorde att jag kunde bygga något litet extra. Det blev sommarens stora sysselsättning tillsammans med de övriga uppgifter som kursen innehöll. Tungt och stundvis omfattande men roligt och skönt nu i efterhand att se vad man har lyckas åstadkomma.</w:t>
+        <w:t>borde finnas på plats.</w:t>
       </w:r>
     </w:p>
     <w:p/>
     <w:p>
       <w:r>
-        <w:t>Om jag skulle göra om</w:t>
-      </w:r>
-      <w:r>
-        <w:t xml:space="preserve"> det</w:t>
-      </w:r>
-      <w:r>
-        <w:t xml:space="preserve"> så finns det </w:t>
-      </w:r>
-      <w:r>
-        <w:t xml:space="preserve">nog </w:t>
-      </w:r>
-      <w:r>
-        <w:t>massor med saker</w:t>
-      </w:r>
-      <w:r>
-        <w:t xml:space="preserve"> jag </w:t>
-      </w:r>
-      <w:r>
-        <w:t>troligen skulle</w:t>
-      </w:r>
-      <w:r>
-        <w:t xml:space="preserve"> gjort annorlunda</w:t>
-      </w:r>
-      <w:r>
-        <w:t xml:space="preserve">, vilket </w:t>
-      </w:r>
-      <w:proofErr w:type="spellStart"/>
-      <w:r>
-        <w:t>iofs</w:t>
-      </w:r>
-      <w:proofErr w:type="spellEnd"/>
-      <w:r>
-        <w:t xml:space="preserve"> </w:t>
-      </w:r>
-      <w:r>
-        <w:t>är sant med det mesta</w:t>
-      </w:r>
-      <w:r>
-        <w:t xml:space="preserve"> av saker man gör</w:t>
-      </w:r>
-      <w:r>
-        <w:t xml:space="preserve">. Huruvida jag skulle bygga någon större applikation med </w:t>
-      </w:r>
-      <w:r>
         <w:rPr>
           <w:rStyle w:val="Strong"/>
         </w:rPr>
-        <w:t>Webkomponenter</w:t>
-      </w:r>
-      <w:r>
-        <w:t xml:space="preserve"> är</w:t>
-      </w:r>
-      <w:r>
-        <w:t xml:space="preserve"> jag osäker om</w:t>
-      </w:r>
-      <w:r>
-        <w:t xml:space="preserve"> då det kräver alldeles för mycket kod och tid. Med ett ramverk som </w:t>
+        <w:t>Websocket</w:t>
+      </w:r>
+      <w:r>
+        <w:t xml:space="preserve"> är fantastiskt för </w:t>
       </w:r>
       <w:r>
         <w:rPr>
           <w:rStyle w:val="Strong"/>
         </w:rPr>
-        <w:t>VueJS</w:t>
-      </w:r>
-      <w:r>
-        <w:t xml:space="preserve"> får man så mycket gratis och man kan fokusera mer på vad man ska bygga än grundläggande mekanismer som</w:t>
-      </w:r>
-      <w:r>
-        <w:t xml:space="preserve"> </w:t>
-      </w:r>
-      <w:r>
-        <w:t>borde finnas på plats.</w:t>
+        <w:t>push</w:t>
+      </w:r>
+      <w:r>
+        <w:t xml:space="preserve"> av data snarare än </w:t>
+      </w:r>
+      <w:r>
+        <w:rPr>
+          <w:rStyle w:val="Strong"/>
+        </w:rPr>
+        <w:t>poll</w:t>
+      </w:r>
+      <w:r>
+        <w:t>, dock ersätter den inte ful</w:t>
+      </w:r>
+      <w:r>
+        <w:t>l</w:t>
+      </w:r>
+      <w:r>
+        <w:t xml:space="preserve">t ut </w:t>
+      </w:r>
+      <w:r>
+        <w:rPr>
+          <w:rStyle w:val="Strong"/>
+        </w:rPr>
+        <w:t>REST</w:t>
+      </w:r>
+      <w:r>
+        <w:t xml:space="preserve"> som lämpar sig bra för data som inte är kritisk </w:t>
+      </w:r>
+      <w:r>
+        <w:t xml:space="preserve">närvarande </w:t>
+      </w:r>
+      <w:r>
+        <w:t xml:space="preserve">för </w:t>
+      </w:r>
+      <w:r>
+        <w:t xml:space="preserve">en </w:t>
+      </w:r>
+      <w:r>
+        <w:t>användare.</w:t>
       </w:r>
     </w:p>
     <w:p/>
     <w:p>
       <w:r>
-        <w:rPr>
-          <w:rStyle w:val="Strong"/>
-        </w:rPr>
-        <w:t>Websocket</w:t>
-      </w:r>
-      <w:r>
-        <w:t xml:space="preserve"> är fantastiskt för </w:t>
-      </w:r>
-      <w:r>
-        <w:rPr>
-          <w:rStyle w:val="Strong"/>
-        </w:rPr>
-        <w:t>push</w:t>
-      </w:r>
-      <w:r>
-        <w:t xml:space="preserve"> av data snarare än </w:t>
-      </w:r>
-      <w:r>
-        <w:rPr>
-          <w:rStyle w:val="Strong"/>
-        </w:rPr>
-        <w:t>poll</w:t>
-      </w:r>
-      <w:r>
-        <w:t>, dock ersätter den inte ful</w:t>
-      </w:r>
-      <w:r>
-        <w:t>l</w:t>
-      </w:r>
-      <w:r>
-        <w:t xml:space="preserve">t ut </w:t>
-      </w:r>
-      <w:r>
-        <w:rPr>
-          <w:rStyle w:val="Strong"/>
-        </w:rPr>
-        <w:t>REST</w:t>
-      </w:r>
-      <w:r>
-        <w:t xml:space="preserve"> som lämpar sig bra för data som inte är kritisk </w:t>
-      </w:r>
-      <w:r>
-        <w:t xml:space="preserve">närvarande </w:t>
-      </w:r>
-      <w:r>
-        <w:t xml:space="preserve">för </w:t>
-      </w:r>
-      <w:r>
-        <w:t xml:space="preserve">en </w:t>
-      </w:r>
-      <w:r>
-        <w:t>användare.</w:t>
+        <w:t>Det var många bitar som jag hade velat få på plats, som exempel stöd för video med webkamera vilket jag i sådant fall hade strömmat som datagram (UDP) då TCP inte hade varit l</w:t>
+      </w:r>
+      <w:r>
+        <w:t>ämplig p.g.a. paket-validering som skulle bli för långsamt</w:t>
+      </w:r>
+      <w:r>
+        <w:t>, ja</w:t>
+      </w:r>
+      <w:r>
+        <w:t xml:space="preserve">g behövde lägga </w:t>
+      </w:r>
+      <w:r>
+        <w:t xml:space="preserve">min </w:t>
+      </w:r>
+      <w:r>
+        <w:t xml:space="preserve">nivån någonstans (och kanske </w:t>
+      </w:r>
+      <w:r>
+        <w:t xml:space="preserve">är det </w:t>
+      </w:r>
+      <w:r>
+        <w:t xml:space="preserve">något </w:t>
+      </w:r>
+      <w:r>
+        <w:t xml:space="preserve">som </w:t>
+      </w:r>
+      <w:r>
+        <w:t xml:space="preserve">jag kan göra på </w:t>
+      </w:r>
+      <w:r>
+        <w:t>fritiden</w:t>
+      </w:r>
+      <w:r>
+        <w:t>). Samma gä</w:t>
+      </w:r>
+      <w:r>
+        <w:t>ller offline-stöd och mobilanpass</w:t>
+      </w:r>
+      <w:r>
+        <w:t>ning</w:t>
+      </w:r>
+      <w:r>
+        <w:t>; idag har applikationen responsivt stöd för desktop och plattor; d.v.s. den är responsiv och det finns</w:t>
+      </w:r>
+      <w:r>
+        <w:t xml:space="preserve"> till och med </w:t>
+      </w:r>
+      <w:r>
+        <w:t>anpassning för mobiler i ett fåtal vyer; inloggning och registrering.</w:t>
       </w:r>
     </w:p>
     <w:p/>
     <w:p>
       <w:r>
-        <w:t>Det var många bitar som jag hade velat få på plats, som exempel stöd för video med webkamera vilket jag i sådant fall hade strömmat som datagram (UDP) då TCP inte hade varit l</w:t>
-      </w:r>
-      <w:r>
-        <w:t>ämplig p.g.a. paket-validering som skulle bli för långsamt</w:t>
-      </w:r>
-      <w:r>
-        <w:t>, ja</w:t>
-      </w:r>
-      <w:r>
-        <w:t xml:space="preserve">g behövde lägga </w:t>
-      </w:r>
-      <w:r>
-        <w:t xml:space="preserve">min </w:t>
-      </w:r>
-      <w:r>
-        <w:t xml:space="preserve">nivån någonstans (och kanske </w:t>
-      </w:r>
-      <w:r>
-        <w:t xml:space="preserve">är det </w:t>
-      </w:r>
-      <w:r>
-        <w:t xml:space="preserve">något </w:t>
-      </w:r>
-      <w:r>
-        <w:t xml:space="preserve">som </w:t>
-      </w:r>
-      <w:r>
-        <w:t xml:space="preserve">jag kan göra på </w:t>
-      </w:r>
-      <w:r>
-        <w:t>fritiden</w:t>
-      </w:r>
-      <w:r>
-        <w:t>). Samma gä</w:t>
-      </w:r>
-      <w:r>
-        <w:t xml:space="preserve">ller </w:t>
-      </w:r>
-      <w:proofErr w:type="spellStart"/>
-      <w:r>
-        <w:t>offline</w:t>
-      </w:r>
-      <w:proofErr w:type="spellEnd"/>
-      <w:r>
-        <w:t>-stöd och mobilanpass</w:t>
-      </w:r>
-      <w:r>
-        <w:t>ning</w:t>
-      </w:r>
-      <w:r>
-        <w:t xml:space="preserve">; idag har applikationen </w:t>
-      </w:r>
-      <w:proofErr w:type="spellStart"/>
-      <w:r>
-        <w:t>responsivt</w:t>
-      </w:r>
-      <w:proofErr w:type="spellEnd"/>
-      <w:r>
-        <w:t xml:space="preserve"> stöd för desktop och plattor; d.v.s. den är </w:t>
-      </w:r>
-      <w:proofErr w:type="spellStart"/>
-      <w:r>
-        <w:t>responsiv</w:t>
-      </w:r>
-      <w:proofErr w:type="spellEnd"/>
-      <w:r>
-        <w:t xml:space="preserve"> och det finns</w:t>
-      </w:r>
-      <w:r>
-        <w:t xml:space="preserve"> till och med </w:t>
-      </w:r>
-      <w:r>
-        <w:t>anpassning för mobiler i ett fåtal vyer; inloggning och registrering.</w:t>
-      </w:r>
-    </w:p>
-    <w:p/>
-    <w:p>
-      <w:r>
         <w:t xml:space="preserve">Det hade varit häftigt att få till en progressiv webapplikation </w:t>
       </w:r>
       <w:r>
@@ -6892,11 +6749,9 @@
       <w:r>
         <w:t xml:space="preserve"> helt ”</w:t>
       </w:r>
-      <w:proofErr w:type="spellStart"/>
       <w:r>
         <w:t>native</w:t>
       </w:r>
-      <w:proofErr w:type="spellEnd"/>
       <w:r>
         <w:t xml:space="preserve">” </w:t>
       </w:r>
@@ -6929,13 +6784,22 @@
         <w:t>i si</w:t>
       </w:r>
       <w:r>
-        <w:t>n</w:t>
+        <w:t>tt</w:t>
       </w:r>
       <w:r>
         <w:t xml:space="preserve"> </w:t>
       </w:r>
       <w:r>
-        <w:t>gesäll.</w:t>
+        <w:t>gesäll</w:t>
+      </w:r>
+      <w:r>
+        <w:t>pro</w:t>
+      </w:r>
+      <w:r>
+        <w:t>v</w:t>
+      </w:r>
+      <w:r>
+        <w:t>.</w:t>
       </w:r>
     </w:p>
     <w:p/>

</xml_diff>